<commit_message>
added US 9, added BR2 to US 11, updated BR2
</commit_message>
<xml_diff>
--- a/ProjectDocumentation/SoftwareRequirements_DK.docx
+++ b/ProjectDocumentation/SoftwareRequirements_DK.docx
@@ -3698,7 +3698,7 @@
           <v:shape id="_x0000_i1025" type="#_x0000_t75" style="width:467.15pt;height:545.85pt" o:ole="">
             <v:imagedata r:id="rId8" o:title=""/>
           </v:shape>
-          <o:OLEObject Type="Embed" ProgID="Visio.Drawing.15" ShapeID="_x0000_i1025" DrawAspect="Content" ObjectID="_1485468863" r:id="rId9"/>
+          <o:OLEObject Type="Embed" ProgID="Visio.Drawing.15" ShapeID="_x0000_i1025" DrawAspect="Content" ObjectID="_1485513837" r:id="rId9"/>
         </w:object>
       </w:r>
     </w:p>
@@ -4024,7 +4024,7 @@
           <v:shape id="_x0000_i1026" type="#_x0000_t75" style="width:468pt;height:522.4pt" o:ole="">
             <v:imagedata r:id="rId10" o:title=""/>
           </v:shape>
-          <o:OLEObject Type="Embed" ProgID="Visio.Drawing.15" ShapeID="_x0000_i1026" DrawAspect="Content" ObjectID="_1485468864" r:id="rId11"/>
+          <o:OLEObject Type="Embed" ProgID="Visio.Drawing.15" ShapeID="_x0000_i1026" DrawAspect="Content" ObjectID="_1485513838" r:id="rId11"/>
         </w:object>
       </w:r>
     </w:p>
@@ -9896,6 +9896,238 @@
           </w:p>
         </w:tc>
       </w:tr>
+      <w:tr>
+        <w:trPr>
+          <w:trHeight w:val="453"/>
+        </w:trPr>
+        <w:tc>
+          <w:tcPr>
+            <w:tcW w:w="988" w:type="dxa"/>
+            <w:shd w:val="clear" w:color="auto" w:fill="FFFFFF" w:themeFill="background1"/>
+          </w:tcPr>
+          <w:p>
+            <w:pPr>
+              <w:rPr>
+                <w:rFonts w:ascii="Times New Roman" w:hAnsi="Times New Roman" w:cs="Times New Roman"/>
+              </w:rPr>
+            </w:pPr>
+            <w:r>
+              <w:rPr>
+                <w:rFonts w:ascii="Times New Roman" w:hAnsi="Times New Roman" w:cs="Times New Roman"/>
+              </w:rPr>
+              <w:t>1</w:t>
+            </w:r>
+          </w:p>
+        </w:tc>
+        <w:tc>
+          <w:tcPr>
+            <w:tcW w:w="5244" w:type="dxa"/>
+            <w:shd w:val="clear" w:color="auto" w:fill="FFFFFF" w:themeFill="background1"/>
+          </w:tcPr>
+          <w:p>
+            <w:pPr>
+              <w:rPr>
+                <w:rFonts w:ascii="Times New Roman" w:hAnsi="Times New Roman" w:cs="Times New Roman"/>
+              </w:rPr>
+            </w:pPr>
+            <w:r>
+              <w:rPr>
+                <w:rFonts w:ascii="Times New Roman" w:hAnsi="Times New Roman" w:cs="Times New Roman"/>
+              </w:rPr>
+              <w:t>Primary Actor indicates intention to select a specific Map.</w:t>
+            </w:r>
+          </w:p>
+        </w:tc>
+        <w:tc>
+          <w:tcPr>
+            <w:tcW w:w="3127" w:type="dxa"/>
+            <w:shd w:val="clear" w:color="auto" w:fill="FFFFFF" w:themeFill="background1"/>
+          </w:tcPr>
+          <w:p>
+            <w:pPr>
+              <w:rPr>
+                <w:rFonts w:ascii="Times New Roman" w:hAnsi="Times New Roman" w:cs="Times New Roman"/>
+              </w:rPr>
+            </w:pPr>
+          </w:p>
+        </w:tc>
+      </w:tr>
+      <w:tr>
+        <w:trPr>
+          <w:trHeight w:val="453"/>
+        </w:trPr>
+        <w:tc>
+          <w:tcPr>
+            <w:tcW w:w="988" w:type="dxa"/>
+            <w:shd w:val="clear" w:color="auto" w:fill="FFFFFF" w:themeFill="background1"/>
+          </w:tcPr>
+          <w:p>
+            <w:pPr>
+              <w:rPr>
+                <w:rFonts w:ascii="Times New Roman" w:hAnsi="Times New Roman" w:cs="Times New Roman"/>
+              </w:rPr>
+            </w:pPr>
+            <w:r>
+              <w:rPr>
+                <w:rFonts w:ascii="Times New Roman" w:hAnsi="Times New Roman" w:cs="Times New Roman"/>
+              </w:rPr>
+              <w:t>2</w:t>
+            </w:r>
+          </w:p>
+        </w:tc>
+        <w:tc>
+          <w:tcPr>
+            <w:tcW w:w="5244" w:type="dxa"/>
+            <w:shd w:val="clear" w:color="auto" w:fill="FFFFFF" w:themeFill="background1"/>
+          </w:tcPr>
+          <w:p>
+            <w:pPr>
+              <w:rPr>
+                <w:rFonts w:ascii="Times New Roman" w:hAnsi="Times New Roman" w:cs="Times New Roman"/>
+              </w:rPr>
+            </w:pPr>
+            <w:r>
+              <w:rPr>
+                <w:rFonts w:ascii="Times New Roman" w:hAnsi="Times New Roman" w:cs="Times New Roman"/>
+              </w:rPr>
+              <w:t xml:space="preserve">System responds by </w:t>
+            </w:r>
+            <w:r>
+              <w:rPr>
+                <w:rFonts w:ascii="Times New Roman" w:hAnsi="Times New Roman" w:cs="Times New Roman"/>
+              </w:rPr>
+              <w:t>presenting the properties of the selected Map and prompts Primary Actor for confirmation.</w:t>
+            </w:r>
+          </w:p>
+        </w:tc>
+        <w:tc>
+          <w:tcPr>
+            <w:tcW w:w="3127" w:type="dxa"/>
+            <w:shd w:val="clear" w:color="auto" w:fill="FFFFFF" w:themeFill="background1"/>
+          </w:tcPr>
+          <w:p>
+            <w:pPr>
+              <w:rPr>
+                <w:rFonts w:ascii="Times New Roman" w:hAnsi="Times New Roman" w:cs="Times New Roman"/>
+              </w:rPr>
+            </w:pPr>
+          </w:p>
+        </w:tc>
+      </w:tr>
+      <w:tr>
+        <w:trPr>
+          <w:trHeight w:val="453"/>
+        </w:trPr>
+        <w:tc>
+          <w:tcPr>
+            <w:tcW w:w="988" w:type="dxa"/>
+            <w:shd w:val="clear" w:color="auto" w:fill="FFFFFF" w:themeFill="background1"/>
+          </w:tcPr>
+          <w:p>
+            <w:pPr>
+              <w:rPr>
+                <w:rFonts w:ascii="Times New Roman" w:hAnsi="Times New Roman" w:cs="Times New Roman"/>
+              </w:rPr>
+            </w:pPr>
+            <w:r>
+              <w:rPr>
+                <w:rFonts w:ascii="Times New Roman" w:hAnsi="Times New Roman" w:cs="Times New Roman"/>
+              </w:rPr>
+              <w:t>3</w:t>
+            </w:r>
+          </w:p>
+        </w:tc>
+        <w:tc>
+          <w:tcPr>
+            <w:tcW w:w="5244" w:type="dxa"/>
+            <w:shd w:val="clear" w:color="auto" w:fill="FFFFFF" w:themeFill="background1"/>
+          </w:tcPr>
+          <w:p>
+            <w:pPr>
+              <w:rPr>
+                <w:rFonts w:ascii="Times New Roman" w:hAnsi="Times New Roman" w:cs="Times New Roman"/>
+              </w:rPr>
+            </w:pPr>
+            <w:r>
+              <w:rPr>
+                <w:rFonts w:ascii="Times New Roman" w:hAnsi="Times New Roman" w:cs="Times New Roman"/>
+              </w:rPr>
+              <w:t>Primary Actor confirms.</w:t>
+            </w:r>
+          </w:p>
+        </w:tc>
+        <w:tc>
+          <w:tcPr>
+            <w:tcW w:w="3127" w:type="dxa"/>
+            <w:shd w:val="clear" w:color="auto" w:fill="FFFFFF" w:themeFill="background1"/>
+          </w:tcPr>
+          <w:p>
+            <w:pPr>
+              <w:rPr>
+                <w:rFonts w:ascii="Times New Roman" w:hAnsi="Times New Roman" w:cs="Times New Roman"/>
+              </w:rPr>
+            </w:pPr>
+          </w:p>
+        </w:tc>
+      </w:tr>
+      <w:tr>
+        <w:trPr>
+          <w:trHeight w:val="453"/>
+        </w:trPr>
+        <w:tc>
+          <w:tcPr>
+            <w:tcW w:w="988" w:type="dxa"/>
+            <w:shd w:val="clear" w:color="auto" w:fill="FFFFFF" w:themeFill="background1"/>
+          </w:tcPr>
+          <w:p>
+            <w:pPr>
+              <w:rPr>
+                <w:rFonts w:ascii="Times New Roman" w:hAnsi="Times New Roman" w:cs="Times New Roman"/>
+              </w:rPr>
+            </w:pPr>
+            <w:r>
+              <w:rPr>
+                <w:rFonts w:ascii="Times New Roman" w:hAnsi="Times New Roman" w:cs="Times New Roman"/>
+              </w:rPr>
+              <w:t>4</w:t>
+            </w:r>
+          </w:p>
+        </w:tc>
+        <w:tc>
+          <w:tcPr>
+            <w:tcW w:w="5244" w:type="dxa"/>
+            <w:shd w:val="clear" w:color="auto" w:fill="FFFFFF" w:themeFill="background1"/>
+          </w:tcPr>
+          <w:p>
+            <w:pPr>
+              <w:rPr>
+                <w:rFonts w:ascii="Times New Roman" w:hAnsi="Times New Roman" w:cs="Times New Roman"/>
+                <w:i/>
+              </w:rPr>
+            </w:pPr>
+            <w:r>
+              <w:rPr>
+                <w:rFonts w:ascii="Times New Roman" w:hAnsi="Times New Roman" w:cs="Times New Roman"/>
+                <w:i/>
+              </w:rPr>
+              <w:t>Use case ends successfully.</w:t>
+            </w:r>
+          </w:p>
+        </w:tc>
+        <w:tc>
+          <w:tcPr>
+            <w:tcW w:w="3127" w:type="dxa"/>
+            <w:shd w:val="clear" w:color="auto" w:fill="FFFFFF" w:themeFill="background1"/>
+          </w:tcPr>
+          <w:p>
+            <w:pPr>
+              <w:rPr>
+                <w:rFonts w:ascii="Times New Roman" w:hAnsi="Times New Roman" w:cs="Times New Roman"/>
+              </w:rPr>
+            </w:pPr>
+          </w:p>
+        </w:tc>
+      </w:tr>
     </w:tbl>
     <w:p>
       <w:pPr>
@@ -11225,6 +11457,30 @@
                 <w:rFonts w:ascii="Times New Roman" w:hAnsi="Times New Roman" w:cs="Times New Roman"/>
               </w:rPr>
               <w:t>Primary Actor is using SinglePlayer (UC-GT-01). Primary Actor is playing a game (UC-GT-03)</w:t>
+            </w:r>
+            <w:r>
+              <w:rPr>
+                <w:rFonts w:ascii="Times New Roman" w:hAnsi="Times New Roman" w:cs="Times New Roman"/>
+              </w:rPr>
+              <w:t>.</w:t>
+            </w:r>
+            <w:r>
+              <w:rPr>
+                <w:rFonts w:ascii="Times New Roman" w:hAnsi="Times New Roman" w:cs="Times New Roman"/>
+              </w:rPr>
+              <w:t xml:space="preserve"> A Structure </w:t>
+            </w:r>
+            <w:r>
+              <w:rPr>
+                <w:rFonts w:ascii="Times New Roman" w:hAnsi="Times New Roman" w:cs="Times New Roman"/>
+              </w:rPr>
+              <w:t>exist in Game</w:t>
+            </w:r>
+            <w:r>
+              <w:rPr>
+                <w:rFonts w:ascii="Times New Roman" w:hAnsi="Times New Roman" w:cs="Times New Roman"/>
+              </w:rPr>
+              <w:t xml:space="preserve"> (BR2)</w:t>
             </w:r>
             <w:r>
               <w:rPr>
@@ -22094,7 +22350,13 @@
               <w:rPr>
                 <w:rFonts w:ascii="Times New Roman" w:hAnsi="Times New Roman" w:cs="Times New Roman"/>
               </w:rPr>
-              <w:t xml:space="preserve">If the Player wants to sell a Structure, </w:t>
+              <w:t>Before starting an attack, the System will check if there are any Structure in Game, so that the Primary Actor can defend itself. Also, i</w:t>
+            </w:r>
+            <w:r>
+              <w:rPr>
+                <w:rFonts w:ascii="Times New Roman" w:hAnsi="Times New Roman" w:cs="Times New Roman"/>
+              </w:rPr>
+              <w:t xml:space="preserve">f the Player wants to sell a Structure, </w:t>
             </w:r>
             <w:r>
               <w:rPr>
@@ -23260,7 +23522,7 @@
             <w:rPr>
               <w:noProof/>
             </w:rPr>
-            <w:t>1</w:t>
+            <w:t>18</w:t>
           </w:r>
         </w:fldSimple>
       </w:sdtContent>

</xml_diff>

<commit_message>
added Start New Game
</commit_message>
<xml_diff>
--- a/ProjectDocumentation/SoftwareRequirements_DK.docx
+++ b/ProjectDocumentation/SoftwareRequirements_DK.docx
@@ -3698,7 +3698,7 @@
           <v:shape id="_x0000_i1025" type="#_x0000_t75" style="width:467.15pt;height:545.85pt" o:ole="">
             <v:imagedata r:id="rId8" o:title=""/>
           </v:shape>
-          <o:OLEObject Type="Embed" ProgID="Visio.Drawing.15" ShapeID="_x0000_i1025" DrawAspect="Content" ObjectID="_1485513837" r:id="rId9"/>
+          <o:OLEObject Type="Embed" ProgID="Visio.Drawing.15" ShapeID="_x0000_i1025" DrawAspect="Content" ObjectID="_1485516603" r:id="rId9"/>
         </w:object>
       </w:r>
     </w:p>
@@ -4024,7 +4024,7 @@
           <v:shape id="_x0000_i1026" type="#_x0000_t75" style="width:468pt;height:522.4pt" o:ole="">
             <v:imagedata r:id="rId10" o:title=""/>
           </v:shape>
-          <o:OLEObject Type="Embed" ProgID="Visio.Drawing.15" ShapeID="_x0000_i1026" DrawAspect="Content" ObjectID="_1485513838" r:id="rId11"/>
+          <o:OLEObject Type="Embed" ProgID="Visio.Drawing.15" ShapeID="_x0000_i1026" DrawAspect="Content" ObjectID="_1485516604" r:id="rId11"/>
         </w:object>
       </w:r>
     </w:p>
@@ -9383,27 +9383,28 @@
     </w:p>
     <w:p>
       <w:pPr>
-        <w:spacing w:after="240"/>
-        <w:rPr>
-          <w:rFonts w:ascii="Times New Roman" w:hAnsi="Times New Roman" w:cs="Times New Roman"/>
-        </w:rPr>
-      </w:pPr>
+        <w:rPr>
+          <w:rFonts w:eastAsiaTheme="majorEastAsia"/>
+          <w:color w:val="000000" w:themeColor="text1"/>
+        </w:rPr>
+      </w:pPr>
+      <w:r>
+        <w:br w:type="page"/>
+      </w:r>
     </w:p>
     <w:p>
       <w:pPr>
-        <w:rPr>
-          <w:rFonts w:ascii="Times New Roman" w:eastAsiaTheme="majorEastAsia" w:hAnsi="Times New Roman" w:cs="Times New Roman"/>
-          <w:b/>
-          <w:bCs/>
-          <w:color w:val="000000" w:themeColor="text1"/>
-        </w:rPr>
-      </w:pPr>
-      <w:r>
-        <w:rPr>
-          <w:rFonts w:ascii="Times New Roman" w:hAnsi="Times New Roman" w:cs="Times New Roman"/>
-        </w:rPr>
-        <w:br w:type="page"/>
-      </w:r>
+        <w:pStyle w:val="Heading3"/>
+        <w:numPr>
+          <w:ilvl w:val="0"/>
+          <w:numId w:val="0"/>
+        </w:numPr>
+        <w:spacing w:after="240"/>
+        <w:ind w:left="720"/>
+        <w:rPr>
+          <w:rFonts w:ascii="Times New Roman" w:hAnsi="Times New Roman" w:cs="Times New Roman"/>
+        </w:rPr>
+      </w:pPr>
     </w:p>
     <w:p>
       <w:pPr>
@@ -9413,33 +9414,22 @@
           <w:rFonts w:ascii="Times New Roman" w:hAnsi="Times New Roman" w:cs="Times New Roman"/>
         </w:rPr>
       </w:pPr>
-      <w:bookmarkStart w:id="18" w:name="_Toc411726942"/>
-      <w:r>
-        <w:rPr>
-          <w:rFonts w:ascii="Times New Roman" w:hAnsi="Times New Roman" w:cs="Times New Roman"/>
-        </w:rPr>
-        <w:lastRenderedPageBreak/>
+      <w:r>
+        <w:rPr>
+          <w:rFonts w:ascii="Times New Roman" w:hAnsi="Times New Roman" w:cs="Times New Roman"/>
+        </w:rPr>
         <w:t xml:space="preserve">Use Case: </w:t>
       </w:r>
       <w:r>
         <w:rPr>
           <w:rFonts w:ascii="Times New Roman" w:hAnsi="Times New Roman" w:cs="Times New Roman"/>
         </w:rPr>
-        <w:t>Select map</w:t>
-      </w:r>
-      <w:bookmarkEnd w:id="18"/>
+        <w:t>Start new game</w:t>
+      </w:r>
     </w:p>
     <w:p>
-      <w:pPr>
-        <w:rPr>
-          <w:rFonts w:ascii="Times New Roman" w:hAnsi="Times New Roman" w:cs="Times New Roman"/>
-        </w:rPr>
-      </w:pPr>
-      <w:r>
-        <w:rPr>
-          <w:rFonts w:ascii="Times New Roman" w:hAnsi="Times New Roman" w:cs="Times New Roman"/>
-        </w:rPr>
-        <w:t>&lt;&lt;includes&gt;&gt; Enter SinglePlayer</w:t>
+      <w:r>
+        <w:t>&lt;&lt;includes&gt;&gt; Select map</w:t>
       </w:r>
     </w:p>
     <w:p>
@@ -9800,6 +9790,12 @@
                 <w:rFonts w:ascii="Times New Roman" w:hAnsi="Times New Roman" w:cs="Times New Roman"/>
               </w:rPr>
               <w:t>Player, SinglePlayer, Game</w:t>
+            </w:r>
+            <w:r>
+              <w:rPr>
+                <w:rFonts w:ascii="Times New Roman" w:hAnsi="Times New Roman" w:cs="Times New Roman"/>
+              </w:rPr>
+              <w:t>, Map</w:t>
             </w:r>
           </w:p>
         </w:tc>
@@ -9934,7 +9930,25 @@
               <w:rPr>
                 <w:rFonts w:ascii="Times New Roman" w:hAnsi="Times New Roman" w:cs="Times New Roman"/>
               </w:rPr>
-              <w:t>Primary Actor indicates intention to select a specific Map.</w:t>
+              <w:t xml:space="preserve">Primary Actor indicates intention to </w:t>
+            </w:r>
+            <w:r>
+              <w:rPr>
+                <w:rFonts w:ascii="Times New Roman" w:hAnsi="Times New Roman" w:cs="Times New Roman"/>
+              </w:rPr>
+              <w:t xml:space="preserve">start a new </w:t>
+            </w:r>
+            <w:r>
+              <w:rPr>
+                <w:rFonts w:ascii="Times New Roman" w:hAnsi="Times New Roman" w:cs="Times New Roman"/>
+              </w:rPr>
+              <w:t>G</w:t>
+            </w:r>
+            <w:r>
+              <w:rPr>
+                <w:rFonts w:ascii="Times New Roman" w:hAnsi="Times New Roman" w:cs="Times New Roman"/>
+              </w:rPr>
+              <w:t>ame.</w:t>
             </w:r>
           </w:p>
         </w:tc>
@@ -9990,13 +10004,13 @@
               <w:rPr>
                 <w:rFonts w:ascii="Times New Roman" w:hAnsi="Times New Roman" w:cs="Times New Roman"/>
               </w:rPr>
-              <w:t xml:space="preserve">System responds by </w:t>
-            </w:r>
-            <w:r>
-              <w:rPr>
-                <w:rFonts w:ascii="Times New Roman" w:hAnsi="Times New Roman" w:cs="Times New Roman"/>
-              </w:rPr>
-              <w:t>presenting the properties of the selected Map and prompts Primary Actor for confirmation.</w:t>
+              <w:t>Primary Actor</w:t>
+            </w:r>
+            <w:r>
+              <w:rPr>
+                <w:rFonts w:ascii="Times New Roman" w:hAnsi="Times New Roman" w:cs="Times New Roman"/>
+              </w:rPr>
+              <w:t xml:space="preserve"> performs Select map (UC-GT-03)</w:t>
             </w:r>
           </w:p>
         </w:tc>
@@ -10052,7 +10066,19 @@
               <w:rPr>
                 <w:rFonts w:ascii="Times New Roman" w:hAnsi="Times New Roman" w:cs="Times New Roman"/>
               </w:rPr>
-              <w:t>Primary Actor confirms.</w:t>
+              <w:t>System responds by presenting the properties of the new Game</w:t>
+            </w:r>
+            <w:r>
+              <w:rPr>
+                <w:rFonts w:ascii="Times New Roman" w:hAnsi="Times New Roman" w:cs="Times New Roman"/>
+              </w:rPr>
+              <w:t xml:space="preserve"> and prompts Primary Actor for confirmation</w:t>
+            </w:r>
+            <w:r>
+              <w:rPr>
+                <w:rFonts w:ascii="Times New Roman" w:hAnsi="Times New Roman" w:cs="Times New Roman"/>
+              </w:rPr>
+              <w:t>.</w:t>
             </w:r>
           </w:p>
         </w:tc>
@@ -10102,15 +10128,13 @@
             <w:pPr>
               <w:rPr>
                 <w:rFonts w:ascii="Times New Roman" w:hAnsi="Times New Roman" w:cs="Times New Roman"/>
-                <w:i/>
-              </w:rPr>
-            </w:pPr>
-            <w:r>
-              <w:rPr>
-                <w:rFonts w:ascii="Times New Roman" w:hAnsi="Times New Roman" w:cs="Times New Roman"/>
-                <w:i/>
-              </w:rPr>
-              <w:t>Use case ends successfully.</w:t>
+              </w:rPr>
+            </w:pPr>
+            <w:r>
+              <w:rPr>
+                <w:rFonts w:ascii="Times New Roman" w:hAnsi="Times New Roman" w:cs="Times New Roman"/>
+              </w:rPr>
+              <w:t>Primary Actor confirms.</w:t>
             </w:r>
           </w:p>
         </w:tc>
@@ -10128,6 +10152,64 @@
           </w:p>
         </w:tc>
       </w:tr>
+      <w:tr>
+        <w:trPr>
+          <w:trHeight w:val="453"/>
+        </w:trPr>
+        <w:tc>
+          <w:tcPr>
+            <w:tcW w:w="988" w:type="dxa"/>
+            <w:shd w:val="clear" w:color="auto" w:fill="FFFFFF" w:themeFill="background1"/>
+          </w:tcPr>
+          <w:p>
+            <w:pPr>
+              <w:rPr>
+                <w:rFonts w:ascii="Times New Roman" w:hAnsi="Times New Roman" w:cs="Times New Roman"/>
+              </w:rPr>
+            </w:pPr>
+            <w:r>
+              <w:rPr>
+                <w:rFonts w:ascii="Times New Roman" w:hAnsi="Times New Roman" w:cs="Times New Roman"/>
+              </w:rPr>
+              <w:t>5</w:t>
+            </w:r>
+          </w:p>
+        </w:tc>
+        <w:tc>
+          <w:tcPr>
+            <w:tcW w:w="5244" w:type="dxa"/>
+            <w:shd w:val="clear" w:color="auto" w:fill="FFFFFF" w:themeFill="background1"/>
+          </w:tcPr>
+          <w:p>
+            <w:pPr>
+              <w:rPr>
+                <w:rFonts w:ascii="Times New Roman" w:hAnsi="Times New Roman" w:cs="Times New Roman"/>
+                <w:i/>
+              </w:rPr>
+            </w:pPr>
+            <w:r>
+              <w:rPr>
+                <w:rFonts w:ascii="Times New Roman" w:hAnsi="Times New Roman" w:cs="Times New Roman"/>
+                <w:i/>
+              </w:rPr>
+              <w:t>Use case ends successfully.</w:t>
+            </w:r>
+          </w:p>
+        </w:tc>
+        <w:tc>
+          <w:tcPr>
+            <w:tcW w:w="3127" w:type="dxa"/>
+            <w:shd w:val="clear" w:color="auto" w:fill="FFFFFF" w:themeFill="background1"/>
+          </w:tcPr>
+          <w:p>
+            <w:pPr>
+              <w:rPr>
+                <w:rFonts w:ascii="Times New Roman" w:hAnsi="Times New Roman" w:cs="Times New Roman"/>
+              </w:rPr>
+            </w:pPr>
+          </w:p>
+        </w:tc>
+      </w:tr>
     </w:tbl>
     <w:p>
       <w:pPr>
@@ -10138,17 +10220,437 @@
     </w:p>
     <w:p>
       <w:pPr>
-        <w:rPr>
-          <w:rFonts w:ascii="Times New Roman" w:hAnsi="Times New Roman" w:cs="Times New Roman"/>
+        <w:pStyle w:val="Heading3"/>
+        <w:numPr>
+          <w:ilvl w:val="0"/>
+          <w:numId w:val="0"/>
+        </w:numPr>
+        <w:ind w:left="720"/>
+      </w:pPr>
+    </w:p>
+    <w:p>
+      <w:pPr>
+        <w:rPr>
+          <w:rFonts w:ascii="Times New Roman" w:eastAsiaTheme="majorEastAsia" w:hAnsi="Times New Roman" w:cs="Times New Roman"/>
           <w:b/>
-        </w:rPr>
-      </w:pPr>
-      <w:r>
+          <w:bCs/>
+          <w:color w:val="000000" w:themeColor="text1"/>
+        </w:rPr>
+      </w:pPr>
+      <w:r>
+        <w:rPr>
+          <w:rFonts w:ascii="Times New Roman" w:hAnsi="Times New Roman" w:cs="Times New Roman"/>
+        </w:rPr>
+        <w:br w:type="page"/>
+      </w:r>
+    </w:p>
+    <w:p>
+      <w:pPr>
+        <w:pStyle w:val="Heading3"/>
+        <w:spacing w:after="240"/>
+        <w:rPr>
+          <w:rFonts w:ascii="Times New Roman" w:hAnsi="Times New Roman" w:cs="Times New Roman"/>
+        </w:rPr>
+      </w:pPr>
+      <w:bookmarkStart w:id="18" w:name="_Toc411726942"/>
+      <w:r>
+        <w:rPr>
+          <w:rFonts w:ascii="Times New Roman" w:hAnsi="Times New Roman" w:cs="Times New Roman"/>
+        </w:rPr>
+        <w:lastRenderedPageBreak/>
+        <w:t xml:space="preserve">Use Case: </w:t>
+      </w:r>
+      <w:r>
+        <w:rPr>
+          <w:rFonts w:ascii="Times New Roman" w:hAnsi="Times New Roman" w:cs="Times New Roman"/>
+        </w:rPr>
+        <w:t>Select map</w:t>
+      </w:r>
+      <w:bookmarkEnd w:id="18"/>
+    </w:p>
+    <w:p>
+      <w:pPr>
         <w:rPr>
           <w:rFonts w:ascii="Times New Roman" w:hAnsi="Times New Roman" w:cs="Times New Roman"/>
           <w:b/>
         </w:rPr>
-        <w:t>Alternative Flows:</w:t>
+      </w:pPr>
+      <w:r>
+        <w:rPr>
+          <w:rFonts w:ascii="Times New Roman" w:hAnsi="Times New Roman" w:cs="Times New Roman"/>
+          <w:b/>
+        </w:rPr>
+        <w:t>Successful Outcomes</w:t>
+      </w:r>
+      <w:r>
+        <w:rPr>
+          <w:rFonts w:ascii="Times New Roman" w:hAnsi="Times New Roman" w:cs="Times New Roman"/>
+          <w:b/>
+        </w:rPr>
+        <w:t xml:space="preserve">: </w:t>
+      </w:r>
+      <w:r>
+        <w:rPr>
+          <w:rFonts w:ascii="Times New Roman" w:hAnsi="Times New Roman" w:cs="Times New Roman"/>
+        </w:rPr>
+        <w:t>Primary Actor selects map to play on</w:t>
+      </w:r>
+    </w:p>
+    <w:tbl>
+      <w:tblPr>
+        <w:tblStyle w:val="TableGrid"/>
+        <w:tblW w:w="9351" w:type="dxa"/>
+        <w:tblLook w:val="04A0"/>
+      </w:tblPr>
+      <w:tblGrid>
+        <w:gridCol w:w="2948"/>
+        <w:gridCol w:w="6403"/>
+      </w:tblGrid>
+      <w:tr>
+        <w:trPr>
+          <w:trHeight w:val="266"/>
+        </w:trPr>
+        <w:tc>
+          <w:tcPr>
+            <w:tcW w:w="2948" w:type="dxa"/>
+            <w:shd w:val="clear" w:color="auto" w:fill="D9D9D9" w:themeFill="background1" w:themeFillShade="D9"/>
+          </w:tcPr>
+          <w:p>
+            <w:pPr>
+              <w:spacing w:after="240"/>
+              <w:rPr>
+                <w:rFonts w:ascii="Times New Roman" w:hAnsi="Times New Roman" w:cs="Times New Roman"/>
+                <w:b/>
+              </w:rPr>
+            </w:pPr>
+            <w:r>
+              <w:rPr>
+                <w:rFonts w:ascii="Times New Roman" w:hAnsi="Times New Roman" w:cs="Times New Roman"/>
+                <w:b/>
+              </w:rPr>
+              <w:t>Use Case Package</w:t>
+            </w:r>
+          </w:p>
+        </w:tc>
+        <w:tc>
+          <w:tcPr>
+            <w:tcW w:w="6403" w:type="dxa"/>
+          </w:tcPr>
+          <w:p>
+            <w:pPr>
+              <w:spacing w:after="240"/>
+              <w:rPr>
+                <w:rFonts w:ascii="Times New Roman" w:hAnsi="Times New Roman" w:cs="Times New Roman"/>
+              </w:rPr>
+            </w:pPr>
+            <w:r>
+              <w:rPr>
+                <w:rFonts w:ascii="Times New Roman" w:hAnsi="Times New Roman" w:cs="Times New Roman"/>
+              </w:rPr>
+              <w:t>Game Time</w:t>
+            </w:r>
+          </w:p>
+        </w:tc>
+      </w:tr>
+      <w:tr>
+        <w:trPr>
+          <w:trHeight w:val="266"/>
+        </w:trPr>
+        <w:tc>
+          <w:tcPr>
+            <w:tcW w:w="2948" w:type="dxa"/>
+            <w:shd w:val="clear" w:color="auto" w:fill="D9D9D9" w:themeFill="background1" w:themeFillShade="D9"/>
+          </w:tcPr>
+          <w:p>
+            <w:pPr>
+              <w:spacing w:after="240"/>
+              <w:rPr>
+                <w:rFonts w:ascii="Times New Roman" w:hAnsi="Times New Roman" w:cs="Times New Roman"/>
+                <w:b/>
+              </w:rPr>
+            </w:pPr>
+            <w:r>
+              <w:rPr>
+                <w:rFonts w:ascii="Times New Roman" w:hAnsi="Times New Roman" w:cs="Times New Roman"/>
+                <w:b/>
+              </w:rPr>
+              <w:t>ID</w:t>
+            </w:r>
+          </w:p>
+        </w:tc>
+        <w:tc>
+          <w:tcPr>
+            <w:tcW w:w="6403" w:type="dxa"/>
+          </w:tcPr>
+          <w:p>
+            <w:pPr>
+              <w:spacing w:after="240"/>
+              <w:rPr>
+                <w:rFonts w:ascii="Times New Roman" w:hAnsi="Times New Roman" w:cs="Times New Roman"/>
+              </w:rPr>
+            </w:pPr>
+            <w:r>
+              <w:rPr>
+                <w:rFonts w:ascii="Times New Roman" w:hAnsi="Times New Roman" w:cs="Times New Roman"/>
+              </w:rPr>
+              <w:t>UC-GT-0</w:t>
+            </w:r>
+            <w:r>
+              <w:rPr>
+                <w:rFonts w:ascii="Times New Roman" w:hAnsi="Times New Roman" w:cs="Times New Roman"/>
+              </w:rPr>
+              <w:t>3</w:t>
+            </w:r>
+          </w:p>
+        </w:tc>
+      </w:tr>
+      <w:tr>
+        <w:trPr>
+          <w:trHeight w:val="255"/>
+        </w:trPr>
+        <w:tc>
+          <w:tcPr>
+            <w:tcW w:w="2948" w:type="dxa"/>
+            <w:shd w:val="clear" w:color="auto" w:fill="D9D9D9" w:themeFill="background1" w:themeFillShade="D9"/>
+          </w:tcPr>
+          <w:p>
+            <w:pPr>
+              <w:spacing w:after="240"/>
+              <w:rPr>
+                <w:rFonts w:ascii="Times New Roman" w:hAnsi="Times New Roman" w:cs="Times New Roman"/>
+                <w:b/>
+              </w:rPr>
+            </w:pPr>
+            <w:r>
+              <w:rPr>
+                <w:rFonts w:ascii="Times New Roman" w:hAnsi="Times New Roman" w:cs="Times New Roman"/>
+                <w:b/>
+              </w:rPr>
+              <w:t>Use Case Goal</w:t>
+            </w:r>
+          </w:p>
+        </w:tc>
+        <w:tc>
+          <w:tcPr>
+            <w:tcW w:w="6403" w:type="dxa"/>
+          </w:tcPr>
+          <w:p>
+            <w:pPr>
+              <w:spacing w:after="240"/>
+              <w:rPr>
+                <w:rFonts w:ascii="Times New Roman" w:hAnsi="Times New Roman" w:cs="Times New Roman"/>
+              </w:rPr>
+            </w:pPr>
+            <w:r>
+              <w:rPr>
+                <w:rFonts w:ascii="Times New Roman" w:hAnsi="Times New Roman" w:cs="Times New Roman"/>
+              </w:rPr>
+              <w:t xml:space="preserve">Primary Actor successfully selects map </w:t>
+            </w:r>
+          </w:p>
+        </w:tc>
+      </w:tr>
+      <w:tr>
+        <w:trPr>
+          <w:trHeight w:val="266"/>
+        </w:trPr>
+        <w:tc>
+          <w:tcPr>
+            <w:tcW w:w="2948" w:type="dxa"/>
+            <w:shd w:val="clear" w:color="auto" w:fill="D9D9D9" w:themeFill="background1" w:themeFillShade="D9"/>
+          </w:tcPr>
+          <w:p>
+            <w:pPr>
+              <w:spacing w:after="240"/>
+              <w:rPr>
+                <w:rFonts w:ascii="Times New Roman" w:hAnsi="Times New Roman" w:cs="Times New Roman"/>
+                <w:b/>
+              </w:rPr>
+            </w:pPr>
+            <w:r>
+              <w:rPr>
+                <w:rFonts w:ascii="Times New Roman" w:hAnsi="Times New Roman" w:cs="Times New Roman"/>
+                <w:b/>
+              </w:rPr>
+              <w:t>Actors</w:t>
+            </w:r>
+          </w:p>
+        </w:tc>
+        <w:tc>
+          <w:tcPr>
+            <w:tcW w:w="6403" w:type="dxa"/>
+          </w:tcPr>
+          <w:p>
+            <w:pPr>
+              <w:spacing w:after="240"/>
+              <w:rPr>
+                <w:rFonts w:ascii="Times New Roman" w:hAnsi="Times New Roman" w:cs="Times New Roman"/>
+              </w:rPr>
+            </w:pPr>
+            <w:r>
+              <w:rPr>
+                <w:rFonts w:ascii="Times New Roman" w:hAnsi="Times New Roman" w:cs="Times New Roman"/>
+              </w:rPr>
+              <w:t>Primary Actor: Player</w:t>
+            </w:r>
+          </w:p>
+        </w:tc>
+      </w:tr>
+      <w:tr>
+        <w:trPr>
+          <w:trHeight w:val="266"/>
+        </w:trPr>
+        <w:tc>
+          <w:tcPr>
+            <w:tcW w:w="2948" w:type="dxa"/>
+            <w:shd w:val="clear" w:color="auto" w:fill="D9D9D9" w:themeFill="background1" w:themeFillShade="D9"/>
+          </w:tcPr>
+          <w:p>
+            <w:pPr>
+              <w:spacing w:after="240"/>
+              <w:rPr>
+                <w:rFonts w:ascii="Times New Roman" w:hAnsi="Times New Roman" w:cs="Times New Roman"/>
+                <w:b/>
+              </w:rPr>
+            </w:pPr>
+            <w:r>
+              <w:rPr>
+                <w:rFonts w:ascii="Times New Roman" w:hAnsi="Times New Roman" w:cs="Times New Roman"/>
+                <w:b/>
+              </w:rPr>
+              <w:t>Level</w:t>
+            </w:r>
+          </w:p>
+        </w:tc>
+        <w:tc>
+          <w:tcPr>
+            <w:tcW w:w="6403" w:type="dxa"/>
+          </w:tcPr>
+          <w:p>
+            <w:pPr>
+              <w:spacing w:after="240"/>
+              <w:rPr>
+                <w:rFonts w:ascii="Times New Roman" w:hAnsi="Times New Roman" w:cs="Times New Roman"/>
+                <w:u w:val="single"/>
+              </w:rPr>
+            </w:pPr>
+            <w:r>
+              <w:rPr>
+                <w:rFonts w:ascii="Times New Roman" w:hAnsi="Times New Roman" w:cs="Times New Roman"/>
+                <w:u w:val="single"/>
+              </w:rPr>
+              <w:t>User Goal</w:t>
+            </w:r>
+          </w:p>
+        </w:tc>
+      </w:tr>
+      <w:tr>
+        <w:trPr>
+          <w:trHeight w:val="266"/>
+        </w:trPr>
+        <w:tc>
+          <w:tcPr>
+            <w:tcW w:w="2948" w:type="dxa"/>
+            <w:shd w:val="clear" w:color="auto" w:fill="D9D9D9" w:themeFill="background1" w:themeFillShade="D9"/>
+          </w:tcPr>
+          <w:p>
+            <w:pPr>
+              <w:spacing w:after="240"/>
+              <w:rPr>
+                <w:rFonts w:ascii="Times New Roman" w:hAnsi="Times New Roman" w:cs="Times New Roman"/>
+                <w:b/>
+              </w:rPr>
+            </w:pPr>
+            <w:r>
+              <w:rPr>
+                <w:rFonts w:ascii="Times New Roman" w:hAnsi="Times New Roman" w:cs="Times New Roman"/>
+                <w:b/>
+              </w:rPr>
+              <w:t>Precondition</w:t>
+            </w:r>
+          </w:p>
+        </w:tc>
+        <w:tc>
+          <w:tcPr>
+            <w:tcW w:w="6403" w:type="dxa"/>
+          </w:tcPr>
+          <w:p>
+            <w:pPr>
+              <w:spacing w:after="240"/>
+              <w:rPr>
+                <w:rFonts w:ascii="Times New Roman" w:hAnsi="Times New Roman" w:cs="Times New Roman"/>
+              </w:rPr>
+            </w:pPr>
+            <w:r>
+              <w:rPr>
+                <w:rFonts w:ascii="Times New Roman" w:hAnsi="Times New Roman" w:cs="Times New Roman"/>
+              </w:rPr>
+              <w:t>Primary Actor is using SinglePlayer (UC-GT-01).</w:t>
+            </w:r>
+          </w:p>
+        </w:tc>
+      </w:tr>
+      <w:tr>
+        <w:trPr>
+          <w:trHeight w:val="266"/>
+        </w:trPr>
+        <w:tc>
+          <w:tcPr>
+            <w:tcW w:w="2948" w:type="dxa"/>
+            <w:shd w:val="clear" w:color="auto" w:fill="D9D9D9" w:themeFill="background1" w:themeFillShade="D9"/>
+          </w:tcPr>
+          <w:p>
+            <w:pPr>
+              <w:spacing w:after="240"/>
+              <w:rPr>
+                <w:rFonts w:ascii="Times New Roman" w:hAnsi="Times New Roman" w:cs="Times New Roman"/>
+                <w:b/>
+              </w:rPr>
+            </w:pPr>
+            <w:r>
+              <w:rPr>
+                <w:rFonts w:ascii="Times New Roman" w:hAnsi="Times New Roman" w:cs="Times New Roman"/>
+                <w:b/>
+              </w:rPr>
+              <w:t>Domain Entities</w:t>
+            </w:r>
+          </w:p>
+        </w:tc>
+        <w:tc>
+          <w:tcPr>
+            <w:tcW w:w="6403" w:type="dxa"/>
+          </w:tcPr>
+          <w:p>
+            <w:pPr>
+              <w:spacing w:after="240"/>
+              <w:rPr>
+                <w:rFonts w:ascii="Times New Roman" w:hAnsi="Times New Roman" w:cs="Times New Roman"/>
+              </w:rPr>
+            </w:pPr>
+            <w:r>
+              <w:rPr>
+                <w:rFonts w:ascii="Times New Roman" w:hAnsi="Times New Roman" w:cs="Times New Roman"/>
+              </w:rPr>
+              <w:t>Player, SinglePlayer, Game</w:t>
+            </w:r>
+          </w:p>
+        </w:tc>
+      </w:tr>
+    </w:tbl>
+    <w:p>
+      <w:pPr>
+        <w:spacing w:before="240"/>
+        <w:rPr>
+          <w:rFonts w:ascii="Times New Roman" w:hAnsi="Times New Roman" w:cs="Times New Roman"/>
+          <w:b/>
+        </w:rPr>
+      </w:pPr>
+      <w:r>
+        <w:rPr>
+          <w:rFonts w:ascii="Times New Roman" w:hAnsi="Times New Roman" w:cs="Times New Roman"/>
+          <w:b/>
+        </w:rPr>
+        <w:t>Main Success Scenario:</w:t>
       </w:r>
     </w:p>
     <w:tbl>
@@ -10226,16 +10728,241 @@
           </w:p>
         </w:tc>
       </w:tr>
+      <w:tr>
+        <w:trPr>
+          <w:trHeight w:val="453"/>
+        </w:trPr>
+        <w:tc>
+          <w:tcPr>
+            <w:tcW w:w="988" w:type="dxa"/>
+            <w:shd w:val="clear" w:color="auto" w:fill="FFFFFF" w:themeFill="background1"/>
+          </w:tcPr>
+          <w:p>
+            <w:pPr>
+              <w:rPr>
+                <w:rFonts w:ascii="Times New Roman" w:hAnsi="Times New Roman" w:cs="Times New Roman"/>
+              </w:rPr>
+            </w:pPr>
+            <w:r>
+              <w:rPr>
+                <w:rFonts w:ascii="Times New Roman" w:hAnsi="Times New Roman" w:cs="Times New Roman"/>
+              </w:rPr>
+              <w:t>1</w:t>
+            </w:r>
+          </w:p>
+        </w:tc>
+        <w:tc>
+          <w:tcPr>
+            <w:tcW w:w="5244" w:type="dxa"/>
+            <w:shd w:val="clear" w:color="auto" w:fill="FFFFFF" w:themeFill="background1"/>
+          </w:tcPr>
+          <w:p>
+            <w:pPr>
+              <w:rPr>
+                <w:rFonts w:ascii="Times New Roman" w:hAnsi="Times New Roman" w:cs="Times New Roman"/>
+              </w:rPr>
+            </w:pPr>
+            <w:r>
+              <w:rPr>
+                <w:rFonts w:ascii="Times New Roman" w:hAnsi="Times New Roman" w:cs="Times New Roman"/>
+              </w:rPr>
+              <w:t>Primary Actor indicates intention to select a specific Map.</w:t>
+            </w:r>
+          </w:p>
+        </w:tc>
+        <w:tc>
+          <w:tcPr>
+            <w:tcW w:w="3127" w:type="dxa"/>
+            <w:shd w:val="clear" w:color="auto" w:fill="FFFFFF" w:themeFill="background1"/>
+          </w:tcPr>
+          <w:p>
+            <w:pPr>
+              <w:rPr>
+                <w:rFonts w:ascii="Times New Roman" w:hAnsi="Times New Roman" w:cs="Times New Roman"/>
+              </w:rPr>
+            </w:pPr>
+          </w:p>
+        </w:tc>
+      </w:tr>
+      <w:tr>
+        <w:trPr>
+          <w:trHeight w:val="453"/>
+        </w:trPr>
+        <w:tc>
+          <w:tcPr>
+            <w:tcW w:w="988" w:type="dxa"/>
+            <w:shd w:val="clear" w:color="auto" w:fill="FFFFFF" w:themeFill="background1"/>
+          </w:tcPr>
+          <w:p>
+            <w:pPr>
+              <w:rPr>
+                <w:rFonts w:ascii="Times New Roman" w:hAnsi="Times New Roman" w:cs="Times New Roman"/>
+              </w:rPr>
+            </w:pPr>
+            <w:r>
+              <w:rPr>
+                <w:rFonts w:ascii="Times New Roman" w:hAnsi="Times New Roman" w:cs="Times New Roman"/>
+              </w:rPr>
+              <w:t>2</w:t>
+            </w:r>
+          </w:p>
+        </w:tc>
+        <w:tc>
+          <w:tcPr>
+            <w:tcW w:w="5244" w:type="dxa"/>
+            <w:shd w:val="clear" w:color="auto" w:fill="FFFFFF" w:themeFill="background1"/>
+          </w:tcPr>
+          <w:p>
+            <w:pPr>
+              <w:rPr>
+                <w:rFonts w:ascii="Times New Roman" w:hAnsi="Times New Roman" w:cs="Times New Roman"/>
+              </w:rPr>
+            </w:pPr>
+            <w:r>
+              <w:rPr>
+                <w:rFonts w:ascii="Times New Roman" w:hAnsi="Times New Roman" w:cs="Times New Roman"/>
+              </w:rPr>
+              <w:t xml:space="preserve">System responds by </w:t>
+            </w:r>
+            <w:r>
+              <w:rPr>
+                <w:rFonts w:ascii="Times New Roman" w:hAnsi="Times New Roman" w:cs="Times New Roman"/>
+              </w:rPr>
+              <w:t>presenting the properties of the selected Map and prompts Primary Actor for confirmation.</w:t>
+            </w:r>
+          </w:p>
+        </w:tc>
+        <w:tc>
+          <w:tcPr>
+            <w:tcW w:w="3127" w:type="dxa"/>
+            <w:shd w:val="clear" w:color="auto" w:fill="FFFFFF" w:themeFill="background1"/>
+          </w:tcPr>
+          <w:p>
+            <w:pPr>
+              <w:rPr>
+                <w:rFonts w:ascii="Times New Roman" w:hAnsi="Times New Roman" w:cs="Times New Roman"/>
+              </w:rPr>
+            </w:pPr>
+          </w:p>
+        </w:tc>
+      </w:tr>
+      <w:tr>
+        <w:trPr>
+          <w:trHeight w:val="453"/>
+        </w:trPr>
+        <w:tc>
+          <w:tcPr>
+            <w:tcW w:w="988" w:type="dxa"/>
+            <w:shd w:val="clear" w:color="auto" w:fill="FFFFFF" w:themeFill="background1"/>
+          </w:tcPr>
+          <w:p>
+            <w:pPr>
+              <w:rPr>
+                <w:rFonts w:ascii="Times New Roman" w:hAnsi="Times New Roman" w:cs="Times New Roman"/>
+              </w:rPr>
+            </w:pPr>
+            <w:r>
+              <w:rPr>
+                <w:rFonts w:ascii="Times New Roman" w:hAnsi="Times New Roman" w:cs="Times New Roman"/>
+              </w:rPr>
+              <w:t>3</w:t>
+            </w:r>
+          </w:p>
+        </w:tc>
+        <w:tc>
+          <w:tcPr>
+            <w:tcW w:w="5244" w:type="dxa"/>
+            <w:shd w:val="clear" w:color="auto" w:fill="FFFFFF" w:themeFill="background1"/>
+          </w:tcPr>
+          <w:p>
+            <w:pPr>
+              <w:rPr>
+                <w:rFonts w:ascii="Times New Roman" w:hAnsi="Times New Roman" w:cs="Times New Roman"/>
+              </w:rPr>
+            </w:pPr>
+            <w:r>
+              <w:rPr>
+                <w:rFonts w:ascii="Times New Roman" w:hAnsi="Times New Roman" w:cs="Times New Roman"/>
+              </w:rPr>
+              <w:t>Primary Actor confirms.</w:t>
+            </w:r>
+          </w:p>
+        </w:tc>
+        <w:tc>
+          <w:tcPr>
+            <w:tcW w:w="3127" w:type="dxa"/>
+            <w:shd w:val="clear" w:color="auto" w:fill="FFFFFF" w:themeFill="background1"/>
+          </w:tcPr>
+          <w:p>
+            <w:pPr>
+              <w:rPr>
+                <w:rFonts w:ascii="Times New Roman" w:hAnsi="Times New Roman" w:cs="Times New Roman"/>
+              </w:rPr>
+            </w:pPr>
+          </w:p>
+        </w:tc>
+      </w:tr>
+      <w:tr>
+        <w:trPr>
+          <w:trHeight w:val="453"/>
+        </w:trPr>
+        <w:tc>
+          <w:tcPr>
+            <w:tcW w:w="988" w:type="dxa"/>
+            <w:shd w:val="clear" w:color="auto" w:fill="FFFFFF" w:themeFill="background1"/>
+          </w:tcPr>
+          <w:p>
+            <w:pPr>
+              <w:rPr>
+                <w:rFonts w:ascii="Times New Roman" w:hAnsi="Times New Roman" w:cs="Times New Roman"/>
+              </w:rPr>
+            </w:pPr>
+            <w:r>
+              <w:rPr>
+                <w:rFonts w:ascii="Times New Roman" w:hAnsi="Times New Roman" w:cs="Times New Roman"/>
+              </w:rPr>
+              <w:t>4</w:t>
+            </w:r>
+          </w:p>
+        </w:tc>
+        <w:tc>
+          <w:tcPr>
+            <w:tcW w:w="5244" w:type="dxa"/>
+            <w:shd w:val="clear" w:color="auto" w:fill="FFFFFF" w:themeFill="background1"/>
+          </w:tcPr>
+          <w:p>
+            <w:pPr>
+              <w:rPr>
+                <w:rFonts w:ascii="Times New Roman" w:hAnsi="Times New Roman" w:cs="Times New Roman"/>
+                <w:i/>
+              </w:rPr>
+            </w:pPr>
+            <w:r>
+              <w:rPr>
+                <w:rFonts w:ascii="Times New Roman" w:hAnsi="Times New Roman" w:cs="Times New Roman"/>
+                <w:i/>
+              </w:rPr>
+              <w:t>Use case ends successfully.</w:t>
+            </w:r>
+          </w:p>
+        </w:tc>
+        <w:tc>
+          <w:tcPr>
+            <w:tcW w:w="3127" w:type="dxa"/>
+            <w:shd w:val="clear" w:color="auto" w:fill="FFFFFF" w:themeFill="background1"/>
+          </w:tcPr>
+          <w:p>
+            <w:pPr>
+              <w:rPr>
+                <w:rFonts w:ascii="Times New Roman" w:hAnsi="Times New Roman" w:cs="Times New Roman"/>
+              </w:rPr>
+            </w:pPr>
+          </w:p>
+        </w:tc>
+      </w:tr>
     </w:tbl>
     <w:p>
       <w:pPr>
-        <w:pStyle w:val="Heading3"/>
-        <w:numPr>
-          <w:ilvl w:val="0"/>
-          <w:numId w:val="0"/>
-        </w:numPr>
-        <w:spacing w:after="240"/>
-        <w:ind w:left="720"/>
         <w:rPr>
           <w:rFonts w:ascii="Times New Roman" w:hAnsi="Times New Roman" w:cs="Times New Roman"/>
         </w:rPr>
@@ -10288,19 +11015,6 @@
         <w:t>Play game</w:t>
       </w:r>
       <w:bookmarkEnd w:id="19"/>
-    </w:p>
-    <w:p>
-      <w:pPr>
-        <w:rPr>
-          <w:rFonts w:ascii="Times New Roman" w:hAnsi="Times New Roman" w:cs="Times New Roman"/>
-        </w:rPr>
-      </w:pPr>
-      <w:r>
-        <w:rPr>
-          <w:rFonts w:ascii="Times New Roman" w:hAnsi="Times New Roman" w:cs="Times New Roman"/>
-        </w:rPr>
-        <w:t>&lt;&lt;includes&gt;&gt; Enter SinglePlayer</w:t>
-      </w:r>
     </w:p>
     <w:p>
       <w:pPr>
@@ -10426,7 +11140,13 @@
               <w:rPr>
                 <w:rFonts w:ascii="Times New Roman" w:hAnsi="Times New Roman" w:cs="Times New Roman"/>
               </w:rPr>
-              <w:t>UC-GT-03</w:t>
+              <w:t>UC-GT-0</w:t>
+            </w:r>
+            <w:r>
+              <w:rPr>
+                <w:rFonts w:ascii="Times New Roman" w:hAnsi="Times New Roman" w:cs="Times New Roman"/>
+              </w:rPr>
+              <w:t>4</w:t>
             </w:r>
           </w:p>
         </w:tc>
@@ -11270,7 +11990,13 @@
               <w:rPr>
                 <w:rFonts w:ascii="Times New Roman" w:hAnsi="Times New Roman" w:cs="Times New Roman"/>
               </w:rPr>
-              <w:t>UC-GT-04</w:t>
+              <w:t>UC-GT-0</w:t>
+            </w:r>
+            <w:r>
+              <w:rPr>
+                <w:rFonts w:ascii="Times New Roman" w:hAnsi="Times New Roman" w:cs="Times New Roman"/>
+              </w:rPr>
+              <w:t>5</w:t>
             </w:r>
           </w:p>
         </w:tc>
@@ -12386,7 +13112,13 @@
               <w:rPr>
                 <w:rFonts w:ascii="Times New Roman" w:hAnsi="Times New Roman" w:cs="Times New Roman"/>
               </w:rPr>
-              <w:t>UC-GT-05</w:t>
+              <w:t>UC-GT-0</w:t>
+            </w:r>
+            <w:r>
+              <w:rPr>
+                <w:rFonts w:ascii="Times New Roman" w:hAnsi="Times New Roman" w:cs="Times New Roman"/>
+              </w:rPr>
+              <w:t>6</w:t>
             </w:r>
           </w:p>
         </w:tc>
@@ -13286,7 +14018,13 @@
               <w:rPr>
                 <w:rFonts w:ascii="Times New Roman" w:hAnsi="Times New Roman" w:cs="Times New Roman"/>
               </w:rPr>
-              <w:t>UC-GT-06</w:t>
+              <w:t>UC-GT-0</w:t>
+            </w:r>
+            <w:r>
+              <w:rPr>
+                <w:rFonts w:ascii="Times New Roman" w:hAnsi="Times New Roman" w:cs="Times New Roman"/>
+              </w:rPr>
+              <w:t>7</w:t>
             </w:r>
           </w:p>
         </w:tc>
@@ -13827,6 +14565,62 @@
             <w:pPr>
               <w:rPr>
                 <w:rFonts w:ascii="Times New Roman" w:hAnsi="Times New Roman" w:cs="Times New Roman"/>
+              </w:rPr>
+            </w:pPr>
+            <w:r>
+              <w:rPr>
+                <w:rFonts w:ascii="Times New Roman" w:hAnsi="Times New Roman" w:cs="Times New Roman"/>
+              </w:rPr>
+              <w:t>Primary Actor performs Place Structure (UC-GT-07)</w:t>
+            </w:r>
+          </w:p>
+        </w:tc>
+        <w:tc>
+          <w:tcPr>
+            <w:tcW w:w="3127" w:type="dxa"/>
+            <w:shd w:val="clear" w:color="auto" w:fill="FFFFFF" w:themeFill="background1"/>
+          </w:tcPr>
+          <w:p>
+            <w:pPr>
+              <w:rPr>
+                <w:rFonts w:ascii="Times New Roman" w:hAnsi="Times New Roman" w:cs="Times New Roman"/>
+              </w:rPr>
+            </w:pPr>
+          </w:p>
+        </w:tc>
+      </w:tr>
+      <w:tr>
+        <w:trPr>
+          <w:trHeight w:val="453"/>
+        </w:trPr>
+        <w:tc>
+          <w:tcPr>
+            <w:tcW w:w="988" w:type="dxa"/>
+            <w:shd w:val="clear" w:color="auto" w:fill="FFFFFF" w:themeFill="background1"/>
+          </w:tcPr>
+          <w:p>
+            <w:pPr>
+              <w:rPr>
+                <w:rFonts w:ascii="Times New Roman" w:hAnsi="Times New Roman" w:cs="Times New Roman"/>
+              </w:rPr>
+            </w:pPr>
+            <w:r>
+              <w:rPr>
+                <w:rFonts w:ascii="Times New Roman" w:hAnsi="Times New Roman" w:cs="Times New Roman"/>
+              </w:rPr>
+              <w:t>5</w:t>
+            </w:r>
+          </w:p>
+        </w:tc>
+        <w:tc>
+          <w:tcPr>
+            <w:tcW w:w="5244" w:type="dxa"/>
+            <w:shd w:val="clear" w:color="auto" w:fill="FFFFFF" w:themeFill="background1"/>
+          </w:tcPr>
+          <w:p>
+            <w:pPr>
+              <w:rPr>
+                <w:rFonts w:ascii="Times New Roman" w:hAnsi="Times New Roman" w:cs="Times New Roman"/>
                 <w:i/>
               </w:rPr>
             </w:pPr>
@@ -14309,7 +15103,13 @@
               <w:rPr>
                 <w:rFonts w:ascii="Times New Roman" w:hAnsi="Times New Roman" w:cs="Times New Roman"/>
               </w:rPr>
-              <w:t>UC-GT-07</w:t>
+              <w:t>UC-GT-0</w:t>
+            </w:r>
+            <w:r>
+              <w:rPr>
+                <w:rFonts w:ascii="Times New Roman" w:hAnsi="Times New Roman" w:cs="Times New Roman"/>
+              </w:rPr>
+              <w:t>8</w:t>
             </w:r>
           </w:p>
         </w:tc>
@@ -15623,7 +16423,13 @@
               <w:rPr>
                 <w:rFonts w:ascii="Times New Roman" w:hAnsi="Times New Roman" w:cs="Times New Roman"/>
               </w:rPr>
-              <w:t>UC-GT-08</w:t>
+              <w:t>UC-GT-0</w:t>
+            </w:r>
+            <w:r>
+              <w:rPr>
+                <w:rFonts w:ascii="Times New Roman" w:hAnsi="Times New Roman" w:cs="Times New Roman"/>
+              </w:rPr>
+              <w:t>9</w:t>
             </w:r>
           </w:p>
         </w:tc>
@@ -16345,7 +17151,13 @@
               <w:rPr>
                 <w:rFonts w:ascii="Times New Roman" w:hAnsi="Times New Roman" w:cs="Times New Roman"/>
               </w:rPr>
-              <w:t>UC-GT-09</w:t>
+              <w:t>UC-GT-</w:t>
+            </w:r>
+            <w:r>
+              <w:rPr>
+                <w:rFonts w:ascii="Times New Roman" w:hAnsi="Times New Roman" w:cs="Times New Roman"/>
+              </w:rPr>
+              <w:t>10</w:t>
             </w:r>
           </w:p>
         </w:tc>
@@ -17141,7 +17953,13 @@
               <w:rPr>
                 <w:rFonts w:ascii="Times New Roman" w:hAnsi="Times New Roman" w:cs="Times New Roman"/>
               </w:rPr>
-              <w:t>UC-GT-10</w:t>
+              <w:t>UC-GT-</w:t>
+            </w:r>
+            <w:r>
+              <w:rPr>
+                <w:rFonts w:ascii="Times New Roman" w:hAnsi="Times New Roman" w:cs="Times New Roman"/>
+              </w:rPr>
+              <w:t>11</w:t>
             </w:r>
           </w:p>
         </w:tc>
@@ -18535,7 +19353,13 @@
               <w:rPr>
                 <w:rFonts w:ascii="Times New Roman" w:hAnsi="Times New Roman" w:cs="Times New Roman"/>
               </w:rPr>
-              <w:t>UC-GT-12</w:t>
+              <w:t>UC-GT-1</w:t>
+            </w:r>
+            <w:r>
+              <w:rPr>
+                <w:rFonts w:ascii="Times New Roman" w:hAnsi="Times New Roman" w:cs="Times New Roman"/>
+              </w:rPr>
+              <w:t>3</w:t>
             </w:r>
           </w:p>
         </w:tc>
@@ -19265,7 +20089,13 @@
               <w:rPr>
                 <w:rFonts w:ascii="Times New Roman" w:hAnsi="Times New Roman" w:cs="Times New Roman"/>
               </w:rPr>
-              <w:t>UC-GT-13</w:t>
+              <w:t>UC-GT-1</w:t>
+            </w:r>
+            <w:r>
+              <w:rPr>
+                <w:rFonts w:ascii="Times New Roman" w:hAnsi="Times New Roman" w:cs="Times New Roman"/>
+              </w:rPr>
+              <w:t>4</w:t>
             </w:r>
           </w:p>
         </w:tc>
@@ -20223,7 +21053,13 @@
               <w:rPr>
                 <w:rFonts w:ascii="Times New Roman" w:hAnsi="Times New Roman" w:cs="Times New Roman"/>
               </w:rPr>
-              <w:t>UC-GT-14</w:t>
+              <w:t>UC-GT-1</w:t>
+            </w:r>
+            <w:r>
+              <w:rPr>
+                <w:rFonts w:ascii="Times New Roman" w:hAnsi="Times New Roman" w:cs="Times New Roman"/>
+              </w:rPr>
+              <w:t>5</w:t>
             </w:r>
           </w:p>
         </w:tc>
@@ -21251,7 +22087,7 @@
               <w:rPr>
                 <w:rFonts w:ascii="Times New Roman" w:hAnsi="Times New Roman" w:cs="Times New Roman"/>
               </w:rPr>
-              <w:t>5</w:t>
+              <w:t>6</w:t>
             </w:r>
           </w:p>
         </w:tc>
@@ -23522,7 +24358,7 @@
             <w:rPr>
               <w:noProof/>
             </w:rPr>
-            <w:t>18</w:t>
+            <w:t>16</w:t>
           </w:r>
         </w:fldSimple>
       </w:sdtContent>
@@ -23677,6 +24513,92 @@
     </w:lvl>
   </w:abstractNum>
   <w:abstractNum w:abstractNumId="1">
+    <w:nsid w:val="1BF67111"/>
+    <w:multiLevelType w:val="hybridMultilevel"/>
+    <w:tmpl w:val="F550816A"/>
+    <w:lvl w:ilvl="0" w:tplc="1009000F">
+      <w:start w:val="1"/>
+      <w:numFmt w:val="decimal"/>
+      <w:lvlText w:val="%1."/>
+      <w:lvlJc w:val="left"/>
+      <w:pPr>
+        <w:ind w:left="360" w:hanging="360"/>
+      </w:pPr>
+    </w:lvl>
+    <w:lvl w:ilvl="1" w:tplc="10090019" w:tentative="1">
+      <w:start w:val="1"/>
+      <w:numFmt w:val="lowerLetter"/>
+      <w:lvlText w:val="%2."/>
+      <w:lvlJc w:val="left"/>
+      <w:pPr>
+        <w:ind w:left="1080" w:hanging="360"/>
+      </w:pPr>
+    </w:lvl>
+    <w:lvl w:ilvl="2" w:tplc="1009001B" w:tentative="1">
+      <w:start w:val="1"/>
+      <w:numFmt w:val="lowerRoman"/>
+      <w:lvlText w:val="%3."/>
+      <w:lvlJc w:val="right"/>
+      <w:pPr>
+        <w:ind w:left="1800" w:hanging="180"/>
+      </w:pPr>
+    </w:lvl>
+    <w:lvl w:ilvl="3" w:tplc="1009000F" w:tentative="1">
+      <w:start w:val="1"/>
+      <w:numFmt w:val="decimal"/>
+      <w:lvlText w:val="%4."/>
+      <w:lvlJc w:val="left"/>
+      <w:pPr>
+        <w:ind w:left="2520" w:hanging="360"/>
+      </w:pPr>
+    </w:lvl>
+    <w:lvl w:ilvl="4" w:tplc="10090019" w:tentative="1">
+      <w:start w:val="1"/>
+      <w:numFmt w:val="lowerLetter"/>
+      <w:lvlText w:val="%5."/>
+      <w:lvlJc w:val="left"/>
+      <w:pPr>
+        <w:ind w:left="3240" w:hanging="360"/>
+      </w:pPr>
+    </w:lvl>
+    <w:lvl w:ilvl="5" w:tplc="1009001B" w:tentative="1">
+      <w:start w:val="1"/>
+      <w:numFmt w:val="lowerRoman"/>
+      <w:lvlText w:val="%6."/>
+      <w:lvlJc w:val="right"/>
+      <w:pPr>
+        <w:ind w:left="3960" w:hanging="180"/>
+      </w:pPr>
+    </w:lvl>
+    <w:lvl w:ilvl="6" w:tplc="1009000F" w:tentative="1">
+      <w:start w:val="1"/>
+      <w:numFmt w:val="decimal"/>
+      <w:lvlText w:val="%7."/>
+      <w:lvlJc w:val="left"/>
+      <w:pPr>
+        <w:ind w:left="4680" w:hanging="360"/>
+      </w:pPr>
+    </w:lvl>
+    <w:lvl w:ilvl="7" w:tplc="10090019" w:tentative="1">
+      <w:start w:val="1"/>
+      <w:numFmt w:val="lowerLetter"/>
+      <w:lvlText w:val="%8."/>
+      <w:lvlJc w:val="left"/>
+      <w:pPr>
+        <w:ind w:left="5400" w:hanging="360"/>
+      </w:pPr>
+    </w:lvl>
+    <w:lvl w:ilvl="8" w:tplc="1009001B" w:tentative="1">
+      <w:start w:val="1"/>
+      <w:numFmt w:val="lowerRoman"/>
+      <w:lvlText w:val="%9."/>
+      <w:lvlJc w:val="right"/>
+      <w:pPr>
+        <w:ind w:left="6120" w:hanging="180"/>
+      </w:pPr>
+    </w:lvl>
+  </w:abstractNum>
+  <w:abstractNum w:abstractNumId="2">
     <w:nsid w:val="6A051C4D"/>
     <w:multiLevelType w:val="hybridMultilevel"/>
     <w:tmpl w:val="BD40B4B6"/>
@@ -23762,7 +24684,7 @@
       </w:pPr>
     </w:lvl>
   </w:abstractNum>
-  <w:abstractNum w:abstractNumId="2">
+  <w:abstractNum w:abstractNumId="3">
     <w:nsid w:val="7BEA1546"/>
     <w:multiLevelType w:val="hybridMultilevel"/>
     <w:tmpl w:val="B02ABFDA"/>
@@ -23848,7 +24770,7 @@
       </w:pPr>
     </w:lvl>
   </w:abstractNum>
-  <w:abstractNum w:abstractNumId="3">
+  <w:abstractNum w:abstractNumId="4">
     <w:nsid w:val="7C5516A0"/>
     <w:multiLevelType w:val="hybridMultilevel"/>
     <w:tmpl w:val="3D7C2DBE"/>
@@ -23965,13 +24887,16 @@
     <w:abstractNumId w:val="0"/>
   </w:num>
   <w:num w:numId="11">
+    <w:abstractNumId w:val="4"/>
+  </w:num>
+  <w:num w:numId="12">
+    <w:abstractNumId w:val="2"/>
+  </w:num>
+  <w:num w:numId="13">
     <w:abstractNumId w:val="3"/>
   </w:num>
-  <w:num w:numId="12">
+  <w:num w:numId="14">
     <w:abstractNumId w:val="1"/>
-  </w:num>
-  <w:num w:numId="13">
-    <w:abstractNumId w:val="2"/>
   </w:num>
 </w:numbering>
 </file>

</xml_diff>